<commit_message>
Admin panel add newsletter and bulk sms
</commit_message>
<xml_diff>
--- a/Loyel.docx
+++ b/Loyel.docx
@@ -178,18 +178,15 @@
           <w:ilvl w:val="0"/>
           <w:numId w:val="4"/>
         </w:numPr>
-      </w:pPr>
-      <w:r>
-        <w:t xml:space="preserve">Newsletters, bulk SMS, </w:t>
-      </w:r>
-      <w:r>
-        <w:rPr>
-          <w:strike/>
-        </w:rPr>
-        <w:t>Subscriber</w:t>
-      </w:r>
-      <w:r>
-        <w:t xml:space="preserve"> option active</w:t>
+        <w:rPr>
+          <w:strike/>
+        </w:rPr>
+      </w:pPr>
+      <w:r>
+        <w:rPr>
+          <w:strike/>
+        </w:rPr>
+        <w:t>Newsletters, bulk SMS, Subscriber option active</w:t>
       </w:r>
     </w:p>
     <w:p>
@@ -517,16 +514,28 @@
           <w:ilvl w:val="0"/>
           <w:numId w:val="10"/>
         </w:numPr>
-      </w:pPr>
-      <w:r>
+        <w:rPr>
+          <w:strike/>
+        </w:rPr>
+      </w:pPr>
+      <w:r>
+        <w:rPr>
+          <w:strike/>
+        </w:rPr>
         <w:t xml:space="preserve">Sell on </w:t>
       </w:r>
       <w:proofErr w:type="spellStart"/>
       <w:r>
+        <w:rPr>
+          <w:strike/>
+        </w:rPr>
         <w:t>loyel</w:t>
       </w:r>
       <w:proofErr w:type="spellEnd"/>
       <w:r>
+        <w:rPr>
+          <w:strike/>
+        </w:rPr>
         <w:t xml:space="preserve"> dynamic link</w:t>
       </w:r>
     </w:p>
@@ -597,8 +606,14 @@
           <w:ilvl w:val="0"/>
           <w:numId w:val="10"/>
         </w:numPr>
-      </w:pPr>
-      <w:r>
+        <w:rPr>
+          <w:strike/>
+        </w:rPr>
+      </w:pPr>
+      <w:r>
+        <w:rPr>
+          <w:strike/>
+        </w:rPr>
         <w:t>All categories</w:t>
       </w:r>
     </w:p>
@@ -631,96 +646,135 @@
           <w:sz w:val="28"/>
           <w:szCs w:val="28"/>
         </w:rPr>
-        <w:t>Requirement</w:t>
-      </w:r>
-      <w:r>
-        <w:rPr>
-          <w:b/>
-          <w:bCs/>
-          <w:sz w:val="28"/>
-          <w:szCs w:val="28"/>
-        </w:rPr>
-        <w:t>:</w:t>
-      </w:r>
-      <w:r>
-        <w:rPr>
-          <w:b/>
-          <w:bCs/>
-          <w:sz w:val="28"/>
-          <w:szCs w:val="28"/>
-        </w:rPr>
-        <w:t xml:space="preserve"> </w:t>
-      </w:r>
-      <w:r>
-        <w:rPr>
-          <w:b/>
-          <w:bCs/>
-          <w:sz w:val="28"/>
-          <w:szCs w:val="28"/>
-        </w:rPr>
-        <w:t>24</w:t>
-      </w:r>
-      <w:r>
-        <w:rPr>
-          <w:b/>
-          <w:bCs/>
-          <w:sz w:val="28"/>
-          <w:szCs w:val="28"/>
-        </w:rPr>
-        <w:t>/0</w:t>
-      </w:r>
-      <w:r>
-        <w:rPr>
-          <w:b/>
-          <w:bCs/>
-          <w:sz w:val="28"/>
-          <w:szCs w:val="28"/>
-        </w:rPr>
-        <w:t>8</w:t>
-      </w:r>
-      <w:r>
-        <w:rPr>
-          <w:b/>
-          <w:bCs/>
-          <w:sz w:val="28"/>
-          <w:szCs w:val="28"/>
-        </w:rPr>
-        <w:t>/2021</w:t>
-      </w:r>
-    </w:p>
-    <w:p>
-      <w:pPr>
-        <w:pStyle w:val="ListParagraph"/>
-        <w:numPr>
-          <w:ilvl w:val="0"/>
-          <w:numId w:val="12"/>
-        </w:numPr>
-      </w:pPr>
-      <w:r>
-        <w:t>A</w:t>
-      </w:r>
-      <w:r>
-        <w:t>ll cat</w:t>
-      </w:r>
-      <w:r>
-        <w:t>e</w:t>
-      </w:r>
-      <w:r>
-        <w:t xml:space="preserve">gory </w:t>
-      </w:r>
-      <w:r>
-        <w:t>adds</w:t>
-      </w:r>
-    </w:p>
-    <w:p>
-      <w:pPr>
-        <w:pStyle w:val="ListParagraph"/>
-        <w:numPr>
-          <w:ilvl w:val="0"/>
-          <w:numId w:val="12"/>
-        </w:numPr>
-      </w:pPr>
-    </w:p>
+        <w:t>Complete:</w:t>
+      </w:r>
+    </w:p>
+    <w:p>
+      <w:pPr>
+        <w:pStyle w:val="ListParagraph"/>
+        <w:numPr>
+          <w:ilvl w:val="0"/>
+          <w:numId w:val="13"/>
+        </w:numPr>
+        <w:rPr>
+          <w:strike/>
+        </w:rPr>
+      </w:pPr>
+      <w:r>
+        <w:rPr>
+          <w:strike/>
+        </w:rPr>
+        <w:t>Newsletters, bulk SMS option active</w:t>
+      </w:r>
+    </w:p>
+    <w:p>
+      <w:pPr>
+        <w:pStyle w:val="ListParagraph"/>
+        <w:numPr>
+          <w:ilvl w:val="0"/>
+          <w:numId w:val="13"/>
+        </w:numPr>
+        <w:rPr>
+          <w:strike/>
+        </w:rPr>
+      </w:pPr>
+      <w:proofErr w:type="spellStart"/>
+      <w:r>
+        <w:rPr>
+          <w:strike/>
+        </w:rPr>
+        <w:t>Cpanel</w:t>
+      </w:r>
+      <w:proofErr w:type="spellEnd"/>
+      <w:r>
+        <w:rPr>
+          <w:strike/>
+        </w:rPr>
+        <w:t xml:space="preserve"> Mail setup</w:t>
+      </w:r>
+    </w:p>
+    <w:p>
+      <w:pPr>
+        <w:pStyle w:val="ListParagraph"/>
+        <w:numPr>
+          <w:ilvl w:val="0"/>
+          <w:numId w:val="13"/>
+        </w:numPr>
+      </w:pPr>
+      <w:r>
+        <w:t>Seller Commission</w:t>
+      </w:r>
+    </w:p>
+    <w:p>
+      <w:pPr>
+        <w:pStyle w:val="ListParagraph"/>
+        <w:numPr>
+          <w:ilvl w:val="0"/>
+          <w:numId w:val="13"/>
+        </w:numPr>
+        <w:rPr>
+          <w:strike/>
+        </w:rPr>
+      </w:pPr>
+      <w:r>
+        <w:rPr>
+          <w:strike/>
+        </w:rPr>
+        <w:t>Customer search by number</w:t>
+      </w:r>
+    </w:p>
+    <w:p>
+      <w:pPr>
+        <w:pStyle w:val="ListParagraph"/>
+        <w:numPr>
+          <w:ilvl w:val="0"/>
+          <w:numId w:val="13"/>
+        </w:numPr>
+        <w:rPr>
+          <w:strike/>
+        </w:rPr>
+      </w:pPr>
+      <w:r>
+        <w:rPr>
+          <w:strike/>
+        </w:rPr>
+        <w:t>Customers delete active</w:t>
+      </w:r>
+    </w:p>
+    <w:p>
+      <w:pPr>
+        <w:pStyle w:val="ListParagraph"/>
+        <w:numPr>
+          <w:ilvl w:val="0"/>
+          <w:numId w:val="13"/>
+        </w:numPr>
+      </w:pPr>
+      <w:r>
+        <w:t>Coupon option develop and add to cart user coupon add</w:t>
+      </w:r>
+    </w:p>
+    <w:p>
+      <w:pPr>
+        <w:pStyle w:val="ListParagraph"/>
+        <w:numPr>
+          <w:ilvl w:val="0"/>
+          <w:numId w:val="13"/>
+        </w:numPr>
+      </w:pPr>
+      <w:r>
+        <w:t>Seller order page seller order details</w:t>
+      </w:r>
+    </w:p>
+    <w:p>
+      <w:pPr>
+        <w:pStyle w:val="ListParagraph"/>
+        <w:numPr>
+          <w:ilvl w:val="0"/>
+          <w:numId w:val="13"/>
+        </w:numPr>
+      </w:pPr>
+    </w:p>
+    <w:p/>
     <w:sectPr>
       <w:pgSz w:w="11906" w:h="16838" w:code="9"/>
       <w:pgMar w:top="720" w:right="720" w:bottom="720" w:left="720" w:header="720" w:footer="720" w:gutter="0"/>
@@ -1535,6 +1589,95 @@
     </w:lvl>
   </w:abstractNum>
   <w:abstractNum w:abstractNumId="9" w15:restartNumberingAfterBreak="0">
+    <w:nsid w:val="50C02311"/>
+    <w:multiLevelType w:val="hybridMultilevel"/>
+    <w:tmpl w:val="898AD388"/>
+    <w:lvl w:ilvl="0" w:tplc="0409000F">
+      <w:start w:val="1"/>
+      <w:numFmt w:val="decimal"/>
+      <w:lvlText w:val="%1."/>
+      <w:lvlJc w:val="left"/>
+      <w:pPr>
+        <w:ind w:left="720" w:hanging="360"/>
+      </w:pPr>
+      <w:rPr>
+        <w:rFonts w:hint="default"/>
+      </w:rPr>
+    </w:lvl>
+    <w:lvl w:ilvl="1" w:tplc="04090019" w:tentative="1">
+      <w:start w:val="1"/>
+      <w:numFmt w:val="lowerLetter"/>
+      <w:lvlText w:val="%2."/>
+      <w:lvlJc w:val="left"/>
+      <w:pPr>
+        <w:ind w:left="1440" w:hanging="360"/>
+      </w:pPr>
+    </w:lvl>
+    <w:lvl w:ilvl="2" w:tplc="0409001B" w:tentative="1">
+      <w:start w:val="1"/>
+      <w:numFmt w:val="lowerRoman"/>
+      <w:lvlText w:val="%3."/>
+      <w:lvlJc w:val="right"/>
+      <w:pPr>
+        <w:ind w:left="2160" w:hanging="180"/>
+      </w:pPr>
+    </w:lvl>
+    <w:lvl w:ilvl="3" w:tplc="0409000F" w:tentative="1">
+      <w:start w:val="1"/>
+      <w:numFmt w:val="decimal"/>
+      <w:lvlText w:val="%4."/>
+      <w:lvlJc w:val="left"/>
+      <w:pPr>
+        <w:ind w:left="2880" w:hanging="360"/>
+      </w:pPr>
+    </w:lvl>
+    <w:lvl w:ilvl="4" w:tplc="04090019" w:tentative="1">
+      <w:start w:val="1"/>
+      <w:numFmt w:val="lowerLetter"/>
+      <w:lvlText w:val="%5."/>
+      <w:lvlJc w:val="left"/>
+      <w:pPr>
+        <w:ind w:left="3600" w:hanging="360"/>
+      </w:pPr>
+    </w:lvl>
+    <w:lvl w:ilvl="5" w:tplc="0409001B" w:tentative="1">
+      <w:start w:val="1"/>
+      <w:numFmt w:val="lowerRoman"/>
+      <w:lvlText w:val="%6."/>
+      <w:lvlJc w:val="right"/>
+      <w:pPr>
+        <w:ind w:left="4320" w:hanging="180"/>
+      </w:pPr>
+    </w:lvl>
+    <w:lvl w:ilvl="6" w:tplc="0409000F" w:tentative="1">
+      <w:start w:val="1"/>
+      <w:numFmt w:val="decimal"/>
+      <w:lvlText w:val="%7."/>
+      <w:lvlJc w:val="left"/>
+      <w:pPr>
+        <w:ind w:left="5040" w:hanging="360"/>
+      </w:pPr>
+    </w:lvl>
+    <w:lvl w:ilvl="7" w:tplc="04090019" w:tentative="1">
+      <w:start w:val="1"/>
+      <w:numFmt w:val="lowerLetter"/>
+      <w:lvlText w:val="%8."/>
+      <w:lvlJc w:val="left"/>
+      <w:pPr>
+        <w:ind w:left="5760" w:hanging="360"/>
+      </w:pPr>
+    </w:lvl>
+    <w:lvl w:ilvl="8" w:tplc="0409001B" w:tentative="1">
+      <w:start w:val="1"/>
+      <w:numFmt w:val="lowerRoman"/>
+      <w:lvlText w:val="%9."/>
+      <w:lvlJc w:val="right"/>
+      <w:pPr>
+        <w:ind w:left="6480" w:hanging="180"/>
+      </w:pPr>
+    </w:lvl>
+  </w:abstractNum>
+  <w:abstractNum w:abstractNumId="10" w15:restartNumberingAfterBreak="0">
     <w:nsid w:val="52F24423"/>
     <w:multiLevelType w:val="hybridMultilevel"/>
     <w:tmpl w:val="7640D4C8"/>
@@ -1623,7 +1766,7 @@
       </w:pPr>
     </w:lvl>
   </w:abstractNum>
-  <w:abstractNum w:abstractNumId="10" w15:restartNumberingAfterBreak="0">
+  <w:abstractNum w:abstractNumId="11" w15:restartNumberingAfterBreak="0">
     <w:nsid w:val="79F91408"/>
     <w:multiLevelType w:val="hybridMultilevel"/>
     <w:tmpl w:val="7124CC5C"/>
@@ -1712,7 +1855,7 @@
       </w:pPr>
     </w:lvl>
   </w:abstractNum>
-  <w:abstractNum w:abstractNumId="11" w15:restartNumberingAfterBreak="0">
+  <w:abstractNum w:abstractNumId="12" w15:restartNumberingAfterBreak="0">
     <w:nsid w:val="7A696C10"/>
     <w:multiLevelType w:val="hybridMultilevel"/>
     <w:tmpl w:val="ADAC2C78"/>
@@ -1808,7 +1951,7 @@
     <w:abstractNumId w:val="1"/>
   </w:num>
   <w:num w:numId="3">
-    <w:abstractNumId w:val="10"/>
+    <w:abstractNumId w:val="11"/>
   </w:num>
   <w:num w:numId="4">
     <w:abstractNumId w:val="3"/>
@@ -1817,7 +1960,7 @@
     <w:abstractNumId w:val="4"/>
   </w:num>
   <w:num w:numId="6">
-    <w:abstractNumId w:val="9"/>
+    <w:abstractNumId w:val="10"/>
   </w:num>
   <w:num w:numId="7">
     <w:abstractNumId w:val="0"/>
@@ -1829,13 +1972,16 @@
     <w:abstractNumId w:val="8"/>
   </w:num>
   <w:num w:numId="10">
-    <w:abstractNumId w:val="11"/>
+    <w:abstractNumId w:val="12"/>
   </w:num>
   <w:num w:numId="11">
     <w:abstractNumId w:val="7"/>
   </w:num>
   <w:num w:numId="12">
     <w:abstractNumId w:val="6"/>
+  </w:num>
+  <w:num w:numId="13">
+    <w:abstractNumId w:val="9"/>
   </w:num>
 </w:numbering>
 </file>

</xml_diff>